<commit_message>
Milestone 6 - Released
</commit_message>
<xml_diff>
--- a/MS6/FinalProject_MS6.docx
+++ b/MS6/FinalProject_MS6.docx
@@ -762,6 +762,8 @@
       <w:r>
         <w:t>, 1 day</w:t>
       </w:r>
+      <w:bookmarkStart w:id="0" w:name="_GoBack"/>
+      <w:bookmarkEnd w:id="0"/>
     </w:p>
     <w:p>
       <w:pPr>
@@ -849,10 +851,19 @@
       </w:r>
       <w:r>
         <w:tab/>
-        <w:t>Due: Aug 5</w:t>
-      </w:r>
-      <w:r>
-        <w:rPr>
+        <w:t xml:space="preserve">Due: Aug </w:t>
+      </w:r>
+      <w:r>
+        <w:rPr>
+          <w:b/>
+          <w:color w:val="C00000"/>
+        </w:rPr>
+        <w:t>6</w:t>
+      </w:r>
+      <w:r>
+        <w:rPr>
+          <w:b/>
+          <w:color w:val="C00000"/>
           <w:vertAlign w:val="superscript"/>
         </w:rPr>
         <w:t>th</w:t>
@@ -28512,8 +28523,6 @@
           <w:highlight w:val="white"/>
         </w:rPr>
       </w:pPr>
-      <w:bookmarkStart w:id="0" w:name="_GoBack"/>
-      <w:bookmarkEnd w:id="0"/>
     </w:p>
     <w:p>
       <w:pPr>
@@ -28656,7 +28665,7 @@
           <w:rPr>
             <w:noProof/>
           </w:rPr>
-          <w:t>25</w:t>
+          <w:t>22</w:t>
         </w:r>
         <w:r>
           <w:rPr>

</xml_diff>